<commit_message>
Module 3 done with some modifications
</commit_message>
<xml_diff>
--- a/diary/SDS_learning_diary_template.docx
+++ b/diary/SDS_learning_diary_template.docx
@@ -14,6 +14,7 @@
           <w:lang w:val="en-US"/>
         </w:rPr>
       </w:pPr>
+      <w:proofErr w:type="spellStart"/>
       <w:r>
         <w:rPr>
           <w:rFonts w:ascii="Times New Roman" w:hAnsi="Times New Roman" w:cs="Times New Roman"/>
@@ -22,13 +23,10 @@
           <w:szCs w:val="24"/>
           <w:lang w:val="en-US"/>
         </w:rPr>
-        <w:t>Lappeenrannan teknillinen yliopisto</w:t>
-      </w:r>
-    </w:p>
-    <w:p>
-      <w:pPr>
-        <w:pStyle w:val="Otsikko"/>
-        <w:jc w:val="both"/>
+        <w:t>Lappeenrannan</w:t>
+      </w:r>
+      <w:proofErr w:type="spellEnd"/>
+      <w:r>
         <w:rPr>
           <w:rFonts w:ascii="Times New Roman" w:hAnsi="Times New Roman" w:cs="Times New Roman"/>
           <w:b w:val="0"/>
@@ -36,7 +34,9 @@
           <w:szCs w:val="24"/>
           <w:lang w:val="en-US"/>
         </w:rPr>
-      </w:pPr>
+        <w:t xml:space="preserve"> </w:t>
+      </w:r>
+      <w:proofErr w:type="spellStart"/>
       <w:r>
         <w:rPr>
           <w:rFonts w:ascii="Times New Roman" w:hAnsi="Times New Roman" w:cs="Times New Roman"/>
@@ -45,8 +45,9 @@
           <w:szCs w:val="24"/>
           <w:lang w:val="en-US"/>
         </w:rPr>
-        <w:t xml:space="preserve">School of </w:t>
-      </w:r>
+        <w:t>teknillinen</w:t>
+      </w:r>
+      <w:proofErr w:type="spellEnd"/>
       <w:r>
         <w:rPr>
           <w:rFonts w:ascii="Times New Roman" w:hAnsi="Times New Roman" w:cs="Times New Roman"/>
@@ -55,13 +56,10 @@
           <w:szCs w:val="24"/>
           <w:lang w:val="en-US"/>
         </w:rPr>
-        <w:t>Engineering Science</w:t>
-      </w:r>
-    </w:p>
-    <w:p>
-      <w:pPr>
-        <w:pStyle w:val="Otsikko"/>
-        <w:jc w:val="both"/>
+        <w:t xml:space="preserve"> </w:t>
+      </w:r>
+      <w:proofErr w:type="spellStart"/>
+      <w:r>
         <w:rPr>
           <w:rFonts w:ascii="Times New Roman" w:hAnsi="Times New Roman" w:cs="Times New Roman"/>
           <w:b w:val="0"/>
@@ -69,6 +67,54 @@
           <w:szCs w:val="24"/>
           <w:lang w:val="en-US"/>
         </w:rPr>
+        <w:t>yliopisto</w:t>
+      </w:r>
+      <w:proofErr w:type="spellEnd"/>
+    </w:p>
+    <w:p>
+      <w:pPr>
+        <w:pStyle w:val="Otsikko"/>
+        <w:jc w:val="both"/>
+        <w:rPr>
+          <w:rFonts w:ascii="Times New Roman" w:hAnsi="Times New Roman" w:cs="Times New Roman"/>
+          <w:b w:val="0"/>
+          <w:sz w:val="24"/>
+          <w:szCs w:val="24"/>
+          <w:lang w:val="en-US"/>
+        </w:rPr>
+      </w:pPr>
+      <w:r>
+        <w:rPr>
+          <w:rFonts w:ascii="Times New Roman" w:hAnsi="Times New Roman" w:cs="Times New Roman"/>
+          <w:b w:val="0"/>
+          <w:sz w:val="24"/>
+          <w:szCs w:val="24"/>
+          <w:lang w:val="en-US"/>
+        </w:rPr>
+        <w:t xml:space="preserve">School of </w:t>
+      </w:r>
+      <w:r>
+        <w:rPr>
+          <w:rFonts w:ascii="Times New Roman" w:hAnsi="Times New Roman" w:cs="Times New Roman"/>
+          <w:b w:val="0"/>
+          <w:sz w:val="24"/>
+          <w:szCs w:val="24"/>
+          <w:lang w:val="en-US"/>
+        </w:rPr>
+        <w:t>Engineering Science</w:t>
+      </w:r>
+    </w:p>
+    <w:p>
+      <w:pPr>
+        <w:pStyle w:val="Otsikko"/>
+        <w:jc w:val="both"/>
+        <w:rPr>
+          <w:rFonts w:ascii="Times New Roman" w:hAnsi="Times New Roman" w:cs="Times New Roman"/>
+          <w:b w:val="0"/>
+          <w:sz w:val="24"/>
+          <w:szCs w:val="24"/>
+          <w:lang w:val="en-US"/>
+        </w:rPr>
       </w:pPr>
     </w:p>
     <w:p>
@@ -140,6 +186,7 @@
           <w:lang w:val="en-US"/>
         </w:rPr>
       </w:pPr>
+      <w:proofErr w:type="spellStart"/>
       <w:r>
         <w:rPr>
           <w:rFonts w:ascii="Times New Roman" w:hAnsi="Times New Roman" w:cs="Times New Roman"/>
@@ -148,7 +195,18 @@
           <w:szCs w:val="24"/>
           <w:lang w:val="en-US"/>
         </w:rPr>
-        <w:t>Sofware Development Skills</w:t>
+        <w:t>Sofware</w:t>
+      </w:r>
+      <w:proofErr w:type="spellEnd"/>
+      <w:r>
+        <w:rPr>
+          <w:rFonts w:ascii="Times New Roman" w:hAnsi="Times New Roman" w:cs="Times New Roman"/>
+          <w:b w:val="0"/>
+          <w:sz w:val="24"/>
+          <w:szCs w:val="24"/>
+          <w:lang w:val="en-US"/>
+        </w:rPr>
+        <w:t xml:space="preserve"> Development Skills</w:t>
       </w:r>
     </w:p>
     <w:p>
@@ -439,7 +497,21 @@
         <w:rPr>
           <w:lang w:val="en-US"/>
         </w:rPr>
-        <w:t>goals of the course and the required work to do in order to pass it. I chose the full-stack module since it was the most interesting out of all the modules, and I also thought that I had a “good flow” after just finishing the “web applications” course.</w:t>
+        <w:t xml:space="preserve">goals of the course and the required work to do </w:t>
+      </w:r>
+      <w:proofErr w:type="gramStart"/>
+      <w:r>
+        <w:rPr>
+          <w:lang w:val="en-US"/>
+        </w:rPr>
+        <w:t>in order to</w:t>
+      </w:r>
+      <w:proofErr w:type="gramEnd"/>
+      <w:r>
+        <w:rPr>
+          <w:lang w:val="en-US"/>
+        </w:rPr>
+        <w:t xml:space="preserve"> pass it. I chose the full-stack module since it was the most interesting out of all the modules, and I also thought that I had a “good flow” after just finishing the “web applications” course.</w:t>
       </w:r>
     </w:p>
     <w:p>
@@ -449,6 +521,7 @@
           <w:lang w:val="en-US"/>
         </w:rPr>
       </w:pPr>
+      <w:proofErr w:type="gramStart"/>
       <w:r>
         <w:rPr>
           <w:lang w:val="en-US"/>
@@ -459,7 +532,14 @@
         <w:rPr>
           <w:lang w:val="en-US"/>
         </w:rPr>
-        <w:t xml:space="preserve">-stack developing is already a familiar thing for me. The “web applications” </w:t>
+        <w:t>-stack</w:t>
+      </w:r>
+      <w:proofErr w:type="gramEnd"/>
+      <w:r>
+        <w:rPr>
+          <w:lang w:val="en-US"/>
+        </w:rPr>
+        <w:t xml:space="preserve"> developing is already a familiar thing for me. The “web applications” </w:t>
       </w:r>
       <w:r>
         <w:rPr>
@@ -491,7 +571,21 @@
         <w:rPr>
           <w:lang w:val="en-US"/>
         </w:rPr>
-        <w:t>I was already familiar with Git and I had no problems setting up a repository for the course. Choosing an editor was a no-brainer for me, since I have used Visual Studio for almost half a decade, so that’s what I decided to go with.</w:t>
+        <w:t xml:space="preserve">I was already familiar with </w:t>
+      </w:r>
+      <w:proofErr w:type="gramStart"/>
+      <w:r>
+        <w:rPr>
+          <w:lang w:val="en-US"/>
+        </w:rPr>
+        <w:t>Git</w:t>
+      </w:r>
+      <w:proofErr w:type="gramEnd"/>
+      <w:r>
+        <w:rPr>
+          <w:lang w:val="en-US"/>
+        </w:rPr>
+        <w:t xml:space="preserve"> and I had no problems setting up a repository for the course. Choosing an editor was a no-brainer for me, since I have used Visual Studio for almost half a decade, so that’s what I decided to go with.</w:t>
       </w:r>
     </w:p>
     <w:p>
@@ -513,6 +607,7 @@
         </w:rPr>
         <w:t xml:space="preserve">. I am very familiar with Node.js beforehand but I started watching the video knowing that I’ll learn something new since </w:t>
       </w:r>
+      <w:proofErr w:type="spellStart"/>
       <w:r>
         <w:rPr>
           <w:lang w:val="en-US"/>
@@ -523,7 +618,14 @@
         <w:rPr>
           <w:lang w:val="en-US"/>
         </w:rPr>
-        <w:t xml:space="preserve">raversy media videos are very in-depth. </w:t>
+        <w:t>raversy</w:t>
+      </w:r>
+      <w:proofErr w:type="spellEnd"/>
+      <w:r>
+        <w:rPr>
+          <w:lang w:val="en-US"/>
+        </w:rPr>
+        <w:t xml:space="preserve"> media videos are very in-depth. </w:t>
       </w:r>
     </w:p>
     <w:p>
@@ -657,7 +759,21 @@
         <w:rPr>
           <w:lang w:val="en-US"/>
         </w:rPr>
-        <w:t>The “os” core module wasn’t familiar to me, so I followed the steps in the video to recreate the file.</w:t>
+        <w:t>The “</w:t>
+      </w:r>
+      <w:proofErr w:type="spellStart"/>
+      <w:r>
+        <w:rPr>
+          <w:lang w:val="en-US"/>
+        </w:rPr>
+        <w:t>os</w:t>
+      </w:r>
+      <w:proofErr w:type="spellEnd"/>
+      <w:r>
+        <w:rPr>
+          <w:lang w:val="en-US"/>
+        </w:rPr>
+        <w:t>” core module wasn’t familiar to me, so I followed the steps in the video to recreate the file.</w:t>
       </w:r>
     </w:p>
     <w:p>
@@ -671,7 +787,21 @@
         <w:rPr>
           <w:lang w:val="en-US"/>
         </w:rPr>
-        <w:t xml:space="preserve">I Also did the “url” core module section, even though I’ve worked with that module </w:t>
+        <w:t>I Also did the “</w:t>
+      </w:r>
+      <w:proofErr w:type="spellStart"/>
+      <w:r>
+        <w:rPr>
+          <w:lang w:val="en-US"/>
+        </w:rPr>
+        <w:t>url</w:t>
+      </w:r>
+      <w:proofErr w:type="spellEnd"/>
+      <w:r>
+        <w:rPr>
+          <w:lang w:val="en-US"/>
+        </w:rPr>
+        <w:t xml:space="preserve">” core module section, even though I’ve worked with that module </w:t>
       </w:r>
       <w:r>
         <w:rPr>
@@ -696,8 +826,16 @@
           <w:lang w:val="en-US"/>
         </w:rPr>
         <w:lastRenderedPageBreak/>
-        <w:t>add search params to a url</w:t>
-      </w:r>
+        <w:t xml:space="preserve">add search params to a </w:t>
+      </w:r>
+      <w:proofErr w:type="spellStart"/>
+      <w:r>
+        <w:rPr>
+          <w:lang w:val="en-US"/>
+        </w:rPr>
+        <w:t>url</w:t>
+      </w:r>
+      <w:proofErr w:type="spellEnd"/>
       <w:r>
         <w:rPr>
           <w:lang w:val="en-US"/>
@@ -728,7 +866,21 @@
         <w:rPr>
           <w:lang w:val="en-US"/>
         </w:rPr>
-        <w:t xml:space="preserve">After presenting the other core modules, the video focused on creating a http server with pure Node.js using the “http” core module. This is something I have never done before; I have always used Express.js. I followed the coding example on the video and learned how different it is to create a simple web server with pure Node.js and also </w:t>
+        <w:t xml:space="preserve">After presenting the other core modules, the video focused on creating a http server with pure Node.js using the “http” core module. This is something I have never done before; I have always used Express.js. I followed the coding example on the video and learned how different it is to create a simple web server with pure Node.js </w:t>
+      </w:r>
+      <w:proofErr w:type="gramStart"/>
+      <w:r>
+        <w:rPr>
+          <w:lang w:val="en-US"/>
+        </w:rPr>
+        <w:t>and also</w:t>
+      </w:r>
+      <w:proofErr w:type="gramEnd"/>
+      <w:r>
+        <w:rPr>
+          <w:lang w:val="en-US"/>
+        </w:rPr>
+        <w:t xml:space="preserve"> </w:t>
       </w:r>
       <w:r>
         <w:rPr>
@@ -748,7 +900,21 @@
         <w:rPr>
           <w:lang w:val="en-US"/>
         </w:rPr>
-        <w:t>While creating the server, I copied the html and css code straight from the author of the video, since that part wasn’t the focus of this section of the course.</w:t>
+        <w:t xml:space="preserve">While creating the server, I copied the html and </w:t>
+      </w:r>
+      <w:proofErr w:type="spellStart"/>
+      <w:r>
+        <w:rPr>
+          <w:lang w:val="en-US"/>
+        </w:rPr>
+        <w:t>css</w:t>
+      </w:r>
+      <w:proofErr w:type="spellEnd"/>
+      <w:r>
+        <w:rPr>
+          <w:lang w:val="en-US"/>
+        </w:rPr>
+        <w:t xml:space="preserve"> code straight from the author of the video, since that part wasn’t the focus of this section of the course.</w:t>
       </w:r>
       <w:r>
         <w:rPr>
@@ -768,8 +934,30 @@
         <w:rPr>
           <w:lang w:val="en-US"/>
         </w:rPr>
-        <w:t>The last part of the module was deploying the server online in Hekoru. This is something I have never done before and something I’ve meant to look into</w:t>
-      </w:r>
+        <w:t xml:space="preserve">The last part of the module was deploying the server online in </w:t>
+      </w:r>
+      <w:proofErr w:type="spellStart"/>
+      <w:r>
+        <w:rPr>
+          <w:lang w:val="en-US"/>
+        </w:rPr>
+        <w:t>Hekoru</w:t>
+      </w:r>
+      <w:proofErr w:type="spellEnd"/>
+      <w:r>
+        <w:rPr>
+          <w:lang w:val="en-US"/>
+        </w:rPr>
+        <w:t xml:space="preserve">. This is something I have never done before and something I’ve meant to </w:t>
+      </w:r>
+      <w:proofErr w:type="gramStart"/>
+      <w:r>
+        <w:rPr>
+          <w:lang w:val="en-US"/>
+        </w:rPr>
+        <w:t>look into</w:t>
+      </w:r>
+      <w:proofErr w:type="gramEnd"/>
       <w:r>
         <w:rPr>
           <w:lang w:val="en-US"/>
@@ -975,6 +1163,258 @@
         </w:rPr>
         <w:t xml:space="preserve"> It is basically a cloud implementation of MongoDB. The topic was familiar to me since I’ve used it before. However, it has been some time since I last used the MongoDB Atlas, so the video was a nice reminder.</w:t>
       </w:r>
+    </w:p>
+    <w:p>
+      <w:pPr>
+        <w:pStyle w:val="Leipteksti"/>
+        <w:rPr>
+          <w:lang w:val="en-US"/>
+        </w:rPr>
+      </w:pPr>
+    </w:p>
+    <w:p>
+      <w:pPr>
+        <w:pStyle w:val="Leipteksti"/>
+        <w:rPr>
+          <w:lang w:val="en-US"/>
+        </w:rPr>
+      </w:pPr>
+      <w:r>
+        <w:rPr>
+          <w:lang w:val="en-US"/>
+        </w:rPr>
+        <w:t xml:space="preserve">I continued to the next module (Express.js). This module is already familiar to me since I have </w:t>
+      </w:r>
+      <w:proofErr w:type="gramStart"/>
+      <w:r>
+        <w:rPr>
+          <w:lang w:val="en-US"/>
+        </w:rPr>
+        <w:t>actually completed</w:t>
+      </w:r>
+      <w:proofErr w:type="gramEnd"/>
+      <w:r>
+        <w:rPr>
+          <w:lang w:val="en-US"/>
+        </w:rPr>
+        <w:t xml:space="preserve"> </w:t>
+      </w:r>
+      <w:proofErr w:type="spellStart"/>
+      <w:r>
+        <w:rPr>
+          <w:lang w:val="en-US"/>
+        </w:rPr>
+        <w:t>it</w:t>
+      </w:r>
+      <w:proofErr w:type="spellEnd"/>
+      <w:r>
+        <w:rPr>
+          <w:lang w:val="en-US"/>
+        </w:rPr>
+        <w:t xml:space="preserve"> previously on my free time. I have also used Express.js extensively lately, so I doubt that I’ll learn much during this module. I still think, however, that I might pick up a few things and </w:t>
+      </w:r>
+      <w:r>
+        <w:rPr>
+          <w:lang w:val="en-US"/>
+        </w:rPr>
+        <w:t xml:space="preserve">get a </w:t>
+      </w:r>
+      <w:r>
+        <w:rPr>
+          <w:lang w:val="en-US"/>
+        </w:rPr>
+        <w:t>refresh</w:t>
+      </w:r>
+      <w:r>
+        <w:rPr>
+          <w:lang w:val="en-US"/>
+        </w:rPr>
+        <w:t>ment on</w:t>
+      </w:r>
+      <w:r>
+        <w:rPr>
+          <w:lang w:val="en-US"/>
+        </w:rPr>
+        <w:t xml:space="preserve"> some </w:t>
+      </w:r>
+      <w:r>
+        <w:rPr>
+          <w:lang w:val="en-US"/>
+        </w:rPr>
+        <w:t xml:space="preserve">things </w:t>
+      </w:r>
+      <w:r>
+        <w:rPr>
+          <w:lang w:val="en-US"/>
+        </w:rPr>
+        <w:t>that I have not used in a while, such as view engines.</w:t>
+      </w:r>
+    </w:p>
+    <w:p>
+      <w:pPr>
+        <w:pStyle w:val="Leipteksti"/>
+        <w:rPr>
+          <w:lang w:val="en-US"/>
+        </w:rPr>
+      </w:pPr>
+      <w:r>
+        <w:rPr>
+          <w:lang w:val="en-US"/>
+        </w:rPr>
+        <w:t xml:space="preserve">The module started with </w:t>
+      </w:r>
+      <w:r>
+        <w:rPr>
+          <w:lang w:val="en-US"/>
+        </w:rPr>
+        <w:t xml:space="preserve">a set of introductory slides and installation instructions. These contained only old information for me, but the introductory slides had some good refreshment on </w:t>
+      </w:r>
+      <w:r>
+        <w:rPr>
+          <w:lang w:val="en-US"/>
+        </w:rPr>
+        <w:t>express middleware. The start of the video also introduced a program called “Postman” which I already have installed and am familiar with.</w:t>
+      </w:r>
+    </w:p>
+    <w:p>
+      <w:pPr>
+        <w:pStyle w:val="Leipteksti"/>
+        <w:rPr>
+          <w:lang w:val="en-US"/>
+        </w:rPr>
+      </w:pPr>
+      <w:r>
+        <w:rPr>
+          <w:lang w:val="en-US"/>
+        </w:rPr>
+        <w:t>Next, the video covered setting up an Express server which I also was very familiar with, and that’s where I decided to end the day.</w:t>
+      </w:r>
+    </w:p>
+    <w:p>
+      <w:pPr>
+        <w:pStyle w:val="Leipteksti"/>
+        <w:rPr>
+          <w:lang w:val="en-US"/>
+        </w:rPr>
+      </w:pPr>
+    </w:p>
+    <w:p>
+      <w:pPr>
+        <w:pStyle w:val="Leipteksti"/>
+        <w:rPr>
+          <w:lang w:val="en-US"/>
+        </w:rPr>
+      </w:pPr>
+      <w:r>
+        <w:rPr>
+          <w:lang w:val="en-US"/>
+        </w:rPr>
+        <w:t>22.12.2021</w:t>
+      </w:r>
+    </w:p>
+    <w:p>
+      <w:pPr>
+        <w:pStyle w:val="Leipteksti"/>
+        <w:rPr>
+          <w:lang w:val="en-US"/>
+        </w:rPr>
+      </w:pPr>
+      <w:r>
+        <w:rPr>
+          <w:lang w:val="en-US"/>
+        </w:rPr>
+        <w:t>I continued with the module. I watched the video and decided to change the example program a bit. In the video, the data handling was done with a file writer, I implemented it using vanilla MongoDB without any drivers, since I have never done that before in an express environment. It took me much longer than anticipated to get it to work, but I enjoyed the learning process. I think that it was better to do the module my way, since it supported my learning better.</w:t>
+      </w:r>
+    </w:p>
+    <w:p>
+      <w:pPr>
+        <w:pStyle w:val="Leipteksti"/>
+        <w:rPr>
+          <w:lang w:val="en-US"/>
+        </w:rPr>
+      </w:pPr>
+      <w:r>
+        <w:rPr>
+          <w:lang w:val="en-US"/>
+        </w:rPr>
+        <w:t xml:space="preserve">After implementing the CRUD routes with MongoDB, I </w:t>
+      </w:r>
+      <w:r>
+        <w:rPr>
+          <w:lang w:val="en-US"/>
+        </w:rPr>
+        <w:t xml:space="preserve">started to implement the view engine. The view engine initializing came </w:t>
+      </w:r>
+      <w:proofErr w:type="gramStart"/>
+      <w:r>
+        <w:rPr>
+          <w:lang w:val="en-US"/>
+        </w:rPr>
+        <w:t>really fast</w:t>
+      </w:r>
+      <w:proofErr w:type="gramEnd"/>
+      <w:r>
+        <w:rPr>
+          <w:lang w:val="en-US"/>
+        </w:rPr>
+        <w:t xml:space="preserve"> into my mind and the only problem I had with it was that the method in the video was a bit outdated, so I checked the “express-handlebars” </w:t>
+      </w:r>
+      <w:proofErr w:type="spellStart"/>
+      <w:r>
+        <w:rPr>
+          <w:lang w:val="en-US"/>
+        </w:rPr>
+        <w:t>npm</w:t>
+      </w:r>
+      <w:proofErr w:type="spellEnd"/>
+      <w:r>
+        <w:rPr>
+          <w:lang w:val="en-US"/>
+        </w:rPr>
+        <w:t xml:space="preserve"> site for usage instructions.</w:t>
+      </w:r>
+    </w:p>
+    <w:p>
+      <w:pPr>
+        <w:pStyle w:val="Leipteksti"/>
+        <w:rPr>
+          <w:lang w:val="en-US"/>
+        </w:rPr>
+      </w:pPr>
+      <w:r>
+        <w:rPr>
+          <w:lang w:val="en-US"/>
+        </w:rPr>
+        <w:t xml:space="preserve">In this module I learned way more </w:t>
+      </w:r>
+      <w:r>
+        <w:rPr>
+          <w:lang w:val="en-US"/>
+        </w:rPr>
+        <w:t>about MongoDB than in the previous module. I’m glad I saw the extra effort to modify the module a bit and implement it here.</w:t>
+      </w:r>
+    </w:p>
+    <w:p>
+      <w:pPr>
+        <w:pStyle w:val="Leipteksti"/>
+        <w:rPr>
+          <w:lang w:val="en-US"/>
+        </w:rPr>
+      </w:pPr>
+      <w:r>
+        <w:rPr>
+          <w:lang w:val="en-US"/>
+        </w:rPr>
+        <w:t>23.12.2021</w:t>
+      </w:r>
+    </w:p>
+    <w:p>
+      <w:pPr>
+        <w:pStyle w:val="Leipteksti"/>
+        <w:rPr>
+          <w:lang w:val="en-US"/>
+        </w:rPr>
+      </w:pPr>
     </w:p>
     <w:sectPr>
       <w:headerReference w:type="default" r:id="rId10"/>

</xml_diff>

<commit_message>
Progress on the Angular module
</commit_message>
<xml_diff>
--- a/diary/SDS_learning_diary_template.docx
+++ b/diary/SDS_learning_diary_template.docx
@@ -14,7 +14,6 @@
           <w:lang w:val="en-US"/>
         </w:rPr>
       </w:pPr>
-      <w:proofErr w:type="spellStart"/>
       <w:r>
         <w:rPr>
           <w:rFonts w:ascii="Times New Roman" w:hAnsi="Times New Roman" w:cs="Times New Roman"/>
@@ -23,10 +22,13 @@
           <w:szCs w:val="24"/>
           <w:lang w:val="en-US"/>
         </w:rPr>
-        <w:t>Lappeenrannan</w:t>
-      </w:r>
-      <w:proofErr w:type="spellEnd"/>
-      <w:r>
+        <w:t>Lappeenrannan teknillinen yliopisto</w:t>
+      </w:r>
+    </w:p>
+    <w:p>
+      <w:pPr>
+        <w:pStyle w:val="Otsikko"/>
+        <w:jc w:val="both"/>
         <w:rPr>
           <w:rFonts w:ascii="Times New Roman" w:hAnsi="Times New Roman" w:cs="Times New Roman"/>
           <w:b w:val="0"/>
@@ -34,9 +36,7 @@
           <w:szCs w:val="24"/>
           <w:lang w:val="en-US"/>
         </w:rPr>
-        <w:t xml:space="preserve"> </w:t>
-      </w:r>
-      <w:proofErr w:type="spellStart"/>
+      </w:pPr>
       <w:r>
         <w:rPr>
           <w:rFonts w:ascii="Times New Roman" w:hAnsi="Times New Roman" w:cs="Times New Roman"/>
@@ -45,9 +45,8 @@
           <w:szCs w:val="24"/>
           <w:lang w:val="en-US"/>
         </w:rPr>
-        <w:t>teknillinen</w:t>
-      </w:r>
-      <w:proofErr w:type="spellEnd"/>
+        <w:t xml:space="preserve">School of </w:t>
+      </w:r>
       <w:r>
         <w:rPr>
           <w:rFonts w:ascii="Times New Roman" w:hAnsi="Times New Roman" w:cs="Times New Roman"/>
@@ -56,10 +55,13 @@
           <w:szCs w:val="24"/>
           <w:lang w:val="en-US"/>
         </w:rPr>
-        <w:t xml:space="preserve"> </w:t>
-      </w:r>
-      <w:proofErr w:type="spellStart"/>
-      <w:r>
+        <w:t>Engineering Science</w:t>
+      </w:r>
+    </w:p>
+    <w:p>
+      <w:pPr>
+        <w:pStyle w:val="Otsikko"/>
+        <w:jc w:val="both"/>
         <w:rPr>
           <w:rFonts w:ascii="Times New Roman" w:hAnsi="Times New Roman" w:cs="Times New Roman"/>
           <w:b w:val="0"/>
@@ -67,9 +69,64 @@
           <w:szCs w:val="24"/>
           <w:lang w:val="en-US"/>
         </w:rPr>
-        <w:t>yliopisto</w:t>
-      </w:r>
-      <w:proofErr w:type="spellEnd"/>
+      </w:pPr>
+    </w:p>
+    <w:p>
+      <w:pPr>
+        <w:pStyle w:val="Otsikko"/>
+        <w:jc w:val="left"/>
+        <w:rPr>
+          <w:rFonts w:ascii="Times New Roman" w:hAnsi="Times New Roman"/>
+          <w:b w:val="0"/>
+          <w:sz w:val="24"/>
+          <w:szCs w:val="24"/>
+          <w:lang w:val="en-US"/>
+        </w:rPr>
+      </w:pPr>
+    </w:p>
+    <w:p>
+      <w:pPr>
+        <w:pStyle w:val="Otsikko"/>
+        <w:jc w:val="left"/>
+        <w:rPr>
+          <w:sz w:val="24"/>
+          <w:szCs w:val="24"/>
+          <w:lang w:val="en-US"/>
+        </w:rPr>
+      </w:pPr>
+    </w:p>
+    <w:p>
+      <w:pPr>
+        <w:pStyle w:val="Otsikko"/>
+        <w:jc w:val="left"/>
+        <w:rPr>
+          <w:sz w:val="24"/>
+          <w:szCs w:val="24"/>
+          <w:lang w:val="en-US"/>
+        </w:rPr>
+      </w:pPr>
+    </w:p>
+    <w:p>
+      <w:pPr>
+        <w:pStyle w:val="Otsikko"/>
+        <w:jc w:val="left"/>
+        <w:rPr>
+          <w:sz w:val="24"/>
+          <w:szCs w:val="24"/>
+          <w:lang w:val="en-US"/>
+        </w:rPr>
+      </w:pPr>
+    </w:p>
+    <w:p>
+      <w:pPr>
+        <w:pStyle w:val="Otsikko"/>
+        <w:jc w:val="left"/>
+        <w:rPr>
+          <w:sz w:val="24"/>
+          <w:szCs w:val="24"/>
+          <w:lang w:val="en-US"/>
+        </w:rPr>
+      </w:pPr>
     </w:p>
     <w:p>
       <w:pPr>
@@ -91,122 +148,7 @@
           <w:szCs w:val="24"/>
           <w:lang w:val="en-US"/>
         </w:rPr>
-        <w:t xml:space="preserve">School of </w:t>
-      </w:r>
-      <w:r>
-        <w:rPr>
-          <w:rFonts w:ascii="Times New Roman" w:hAnsi="Times New Roman" w:cs="Times New Roman"/>
-          <w:b w:val="0"/>
-          <w:sz w:val="24"/>
-          <w:szCs w:val="24"/>
-          <w:lang w:val="en-US"/>
-        </w:rPr>
-        <w:t>Engineering Science</w:t>
-      </w:r>
-    </w:p>
-    <w:p>
-      <w:pPr>
-        <w:pStyle w:val="Otsikko"/>
-        <w:jc w:val="both"/>
-        <w:rPr>
-          <w:rFonts w:ascii="Times New Roman" w:hAnsi="Times New Roman" w:cs="Times New Roman"/>
-          <w:b w:val="0"/>
-          <w:sz w:val="24"/>
-          <w:szCs w:val="24"/>
-          <w:lang w:val="en-US"/>
-        </w:rPr>
-      </w:pPr>
-    </w:p>
-    <w:p>
-      <w:pPr>
-        <w:pStyle w:val="Otsikko"/>
-        <w:jc w:val="left"/>
-        <w:rPr>
-          <w:rFonts w:ascii="Times New Roman" w:hAnsi="Times New Roman"/>
-          <w:b w:val="0"/>
-          <w:sz w:val="24"/>
-          <w:szCs w:val="24"/>
-          <w:lang w:val="en-US"/>
-        </w:rPr>
-      </w:pPr>
-    </w:p>
-    <w:p>
-      <w:pPr>
-        <w:pStyle w:val="Otsikko"/>
-        <w:jc w:val="left"/>
-        <w:rPr>
-          <w:sz w:val="24"/>
-          <w:szCs w:val="24"/>
-          <w:lang w:val="en-US"/>
-        </w:rPr>
-      </w:pPr>
-    </w:p>
-    <w:p>
-      <w:pPr>
-        <w:pStyle w:val="Otsikko"/>
-        <w:jc w:val="left"/>
-        <w:rPr>
-          <w:sz w:val="24"/>
-          <w:szCs w:val="24"/>
-          <w:lang w:val="en-US"/>
-        </w:rPr>
-      </w:pPr>
-    </w:p>
-    <w:p>
-      <w:pPr>
-        <w:pStyle w:val="Otsikko"/>
-        <w:jc w:val="left"/>
-        <w:rPr>
-          <w:sz w:val="24"/>
-          <w:szCs w:val="24"/>
-          <w:lang w:val="en-US"/>
-        </w:rPr>
-      </w:pPr>
-    </w:p>
-    <w:p>
-      <w:pPr>
-        <w:pStyle w:val="Otsikko"/>
-        <w:jc w:val="left"/>
-        <w:rPr>
-          <w:sz w:val="24"/>
-          <w:szCs w:val="24"/>
-          <w:lang w:val="en-US"/>
-        </w:rPr>
-      </w:pPr>
-    </w:p>
-    <w:p>
-      <w:pPr>
-        <w:pStyle w:val="Otsikko"/>
-        <w:jc w:val="both"/>
-        <w:rPr>
-          <w:rFonts w:ascii="Times New Roman" w:hAnsi="Times New Roman" w:cs="Times New Roman"/>
-          <w:b w:val="0"/>
-          <w:sz w:val="24"/>
-          <w:szCs w:val="24"/>
-          <w:lang w:val="en-US"/>
-        </w:rPr>
-      </w:pPr>
-      <w:proofErr w:type="spellStart"/>
-      <w:r>
-        <w:rPr>
-          <w:rFonts w:ascii="Times New Roman" w:hAnsi="Times New Roman" w:cs="Times New Roman"/>
-          <w:b w:val="0"/>
-          <w:sz w:val="24"/>
-          <w:szCs w:val="24"/>
-          <w:lang w:val="en-US"/>
-        </w:rPr>
-        <w:t>Sofware</w:t>
-      </w:r>
-      <w:proofErr w:type="spellEnd"/>
-      <w:r>
-        <w:rPr>
-          <w:rFonts w:ascii="Times New Roman" w:hAnsi="Times New Roman" w:cs="Times New Roman"/>
-          <w:b w:val="0"/>
-          <w:sz w:val="24"/>
-          <w:szCs w:val="24"/>
-          <w:lang w:val="en-US"/>
-        </w:rPr>
-        <w:t xml:space="preserve"> Development Skills</w:t>
+        <w:t>Sofware Development Skills</w:t>
       </w:r>
     </w:p>
     <w:p>
@@ -507,7 +449,6 @@
           <w:lang w:val="en-US"/>
         </w:rPr>
       </w:pPr>
-      <w:proofErr w:type="gramStart"/>
       <w:r>
         <w:rPr>
           <w:lang w:val="en-US"/>
@@ -518,14 +459,7 @@
         <w:rPr>
           <w:lang w:val="en-US"/>
         </w:rPr>
-        <w:t>-stack</w:t>
-      </w:r>
-      <w:proofErr w:type="gramEnd"/>
-      <w:r>
-        <w:rPr>
-          <w:lang w:val="en-US"/>
-        </w:rPr>
-        <w:t xml:space="preserve"> developing is already a familiar thing for me. The “web applications” </w:t>
+        <w:t xml:space="preserve">-stack developing is already a familiar thing for me. The “web applications” </w:t>
       </w:r>
       <w:r>
         <w:rPr>
@@ -557,21 +491,7 @@
         <w:rPr>
           <w:lang w:val="en-US"/>
         </w:rPr>
-        <w:t xml:space="preserve">I was already familiar with </w:t>
-      </w:r>
-      <w:proofErr w:type="gramStart"/>
-      <w:r>
-        <w:rPr>
-          <w:lang w:val="en-US"/>
-        </w:rPr>
-        <w:t>Git</w:t>
-      </w:r>
-      <w:proofErr w:type="gramEnd"/>
-      <w:r>
-        <w:rPr>
-          <w:lang w:val="en-US"/>
-        </w:rPr>
-        <w:t xml:space="preserve"> and I had no problems setting up a repository for the course. Choosing an editor was a no-brainer for me, since I have used Visual Studio for almost half a decade, so that’s what I decided to go with.</w:t>
+        <w:t>I was already familiar with Git and I had no problems setting up a repository for the course. Choosing an editor was a no-brainer for me, since I have used Visual Studio for almost half a decade, so that’s what I decided to go with.</w:t>
       </w:r>
     </w:p>
     <w:p>
@@ -593,7 +513,6 @@
         </w:rPr>
         <w:t xml:space="preserve">. I am very familiar with Node.js beforehand but I started watching the video knowing that I’ll learn something new since </w:t>
       </w:r>
-      <w:proofErr w:type="spellStart"/>
       <w:r>
         <w:rPr>
           <w:lang w:val="en-US"/>
@@ -604,14 +523,7 @@
         <w:rPr>
           <w:lang w:val="en-US"/>
         </w:rPr>
-        <w:t>raversy</w:t>
-      </w:r>
-      <w:proofErr w:type="spellEnd"/>
-      <w:r>
-        <w:rPr>
-          <w:lang w:val="en-US"/>
-        </w:rPr>
-        <w:t xml:space="preserve"> media videos are very in-depth. </w:t>
+        <w:t xml:space="preserve">raversy media videos are very in-depth. </w:t>
       </w:r>
     </w:p>
     <w:p>
@@ -745,49 +657,21 @@
         <w:rPr>
           <w:lang w:val="en-US"/>
         </w:rPr>
-        <w:t>The “</w:t>
-      </w:r>
-      <w:proofErr w:type="spellStart"/>
-      <w:r>
-        <w:rPr>
-          <w:lang w:val="en-US"/>
-        </w:rPr>
-        <w:t>os</w:t>
-      </w:r>
-      <w:proofErr w:type="spellEnd"/>
-      <w:r>
-        <w:rPr>
-          <w:lang w:val="en-US"/>
-        </w:rPr>
-        <w:t>” core module wasn’t familiar to me, so I followed the steps in the video to recreate the file.</w:t>
-      </w:r>
-    </w:p>
-    <w:p>
-      <w:pPr>
-        <w:pStyle w:val="Leipteksti"/>
-        <w:rPr>
-          <w:lang w:val="en-US"/>
-        </w:rPr>
-      </w:pPr>
-      <w:r>
-        <w:rPr>
-          <w:lang w:val="en-US"/>
-        </w:rPr>
-        <w:t>I Also did the “</w:t>
-      </w:r>
-      <w:proofErr w:type="spellStart"/>
-      <w:r>
-        <w:rPr>
-          <w:lang w:val="en-US"/>
-        </w:rPr>
-        <w:t>url</w:t>
-      </w:r>
-      <w:proofErr w:type="spellEnd"/>
-      <w:r>
-        <w:rPr>
-          <w:lang w:val="en-US"/>
-        </w:rPr>
-        <w:t xml:space="preserve">” core module section, even though I’ve worked with that module </w:t>
+        <w:t>The “os” core module wasn’t familiar to me, so I followed the steps in the video to recreate the file.</w:t>
+      </w:r>
+    </w:p>
+    <w:p>
+      <w:pPr>
+        <w:pStyle w:val="Leipteksti"/>
+        <w:rPr>
+          <w:lang w:val="en-US"/>
+        </w:rPr>
+      </w:pPr>
+      <w:r>
+        <w:rPr>
+          <w:lang w:val="en-US"/>
+        </w:rPr>
+        <w:t xml:space="preserve">I Also did the “url” core module section, even though I’ve worked with that module </w:t>
       </w:r>
       <w:r>
         <w:rPr>
@@ -812,16 +696,8 @@
           <w:lang w:val="en-US"/>
         </w:rPr>
         <w:lastRenderedPageBreak/>
-        <w:t xml:space="preserve">add search params to a </w:t>
-      </w:r>
-      <w:proofErr w:type="spellStart"/>
-      <w:r>
-        <w:rPr>
-          <w:lang w:val="en-US"/>
-        </w:rPr>
-        <w:t>url</w:t>
-      </w:r>
-      <w:proofErr w:type="spellEnd"/>
+        <w:t>add search params to a url</w:t>
+      </w:r>
       <w:r>
         <w:rPr>
           <w:lang w:val="en-US"/>
@@ -872,21 +748,7 @@
         <w:rPr>
           <w:lang w:val="en-US"/>
         </w:rPr>
-        <w:t xml:space="preserve">While creating the server, I copied the html and </w:t>
-      </w:r>
-      <w:proofErr w:type="spellStart"/>
-      <w:r>
-        <w:rPr>
-          <w:lang w:val="en-US"/>
-        </w:rPr>
-        <w:t>css</w:t>
-      </w:r>
-      <w:proofErr w:type="spellEnd"/>
-      <w:r>
-        <w:rPr>
-          <w:lang w:val="en-US"/>
-        </w:rPr>
-        <w:t xml:space="preserve"> code straight from the author of the video, since that part wasn’t the focus of this section of the course.</w:t>
+        <w:t>While creating the server, I copied the html and css code straight from the author of the video, since that part wasn’t the focus of this section of the course.</w:t>
       </w:r>
       <w:r>
         <w:rPr>
@@ -906,21 +768,7 @@
         <w:rPr>
           <w:lang w:val="en-US"/>
         </w:rPr>
-        <w:t xml:space="preserve">The last part of the module was deploying the server online in </w:t>
-      </w:r>
-      <w:proofErr w:type="spellStart"/>
-      <w:r>
-        <w:rPr>
-          <w:lang w:val="en-US"/>
-        </w:rPr>
-        <w:t>Hekoru</w:t>
-      </w:r>
-      <w:proofErr w:type="spellEnd"/>
-      <w:r>
-        <w:rPr>
-          <w:lang w:val="en-US"/>
-        </w:rPr>
-        <w:t>. This is something I have never done before and something I’ve meant to look into</w:t>
+        <w:t>The last part of the module was deploying the server online in Hekoru. This is something I have never done before and something I’ve meant to look into</w:t>
       </w:r>
       <w:r>
         <w:rPr>
@@ -1147,21 +995,7 @@
         <w:rPr>
           <w:lang w:val="en-US"/>
         </w:rPr>
-        <w:t xml:space="preserve">I continued to the next module (Express.js). This module is already familiar to me since I have actually completed </w:t>
-      </w:r>
-      <w:proofErr w:type="spellStart"/>
-      <w:r>
-        <w:rPr>
-          <w:lang w:val="en-US"/>
-        </w:rPr>
-        <w:t>it</w:t>
-      </w:r>
-      <w:proofErr w:type="spellEnd"/>
-      <w:r>
-        <w:rPr>
-          <w:lang w:val="en-US"/>
-        </w:rPr>
-        <w:t xml:space="preserve"> previously on my free time. I have also used Express.js extensively lately, so I doubt that I’ll learn much during this module. I still think, however, that I might pick up a few things and </w:t>
+        <w:t xml:space="preserve">I continued to the next module (Express.js). This module is already familiar to me since I have actually completed it previously on my free time. I have also used Express.js extensively lately, so I doubt that I’ll learn much during this module. I still think, however, that I might pick up a few things and </w:t>
       </w:r>
       <w:r>
         <w:rPr>
@@ -1293,21 +1127,7 @@
         <w:rPr>
           <w:lang w:val="en-US"/>
         </w:rPr>
-        <w:t xml:space="preserve">started to implement the view engine. The view engine initializing came really fast into my mind and the only problem I had with it was that the method in the video was a bit outdated, so I checked the “express-handlebars” </w:t>
-      </w:r>
-      <w:proofErr w:type="spellStart"/>
-      <w:r>
-        <w:rPr>
-          <w:lang w:val="en-US"/>
-        </w:rPr>
-        <w:t>npm</w:t>
-      </w:r>
-      <w:proofErr w:type="spellEnd"/>
-      <w:r>
-        <w:rPr>
-          <w:lang w:val="en-US"/>
-        </w:rPr>
-        <w:t xml:space="preserve"> site for usage instructions.</w:t>
+        <w:t>started to implement the view engine. The view engine initializing came really fast into my mind and the only problem I had with it was that the method in the video was a bit outdated, so I checked the “express-handlebars” npm site for usage instructions.</w:t>
       </w:r>
     </w:p>
     <w:p>
@@ -1542,55 +1362,13 @@
         <w:rPr>
           <w:lang w:val="en-US"/>
         </w:rPr>
-        <w:t xml:space="preserve"> The workflow of creating an Angular app differs a bit from a normal </w:t>
-      </w:r>
-      <w:proofErr w:type="spellStart"/>
-      <w:r>
-        <w:rPr>
-          <w:lang w:val="en-US"/>
-        </w:rPr>
-        <w:t>npm</w:t>
-      </w:r>
-      <w:proofErr w:type="spellEnd"/>
-      <w:r>
-        <w:rPr>
-          <w:lang w:val="en-US"/>
-        </w:rPr>
-        <w:t xml:space="preserve"> workflow. Instead of doing all the work with </w:t>
-      </w:r>
-      <w:proofErr w:type="spellStart"/>
-      <w:r>
-        <w:rPr>
-          <w:lang w:val="en-US"/>
-        </w:rPr>
-        <w:t>npm</w:t>
-      </w:r>
-      <w:proofErr w:type="spellEnd"/>
-      <w:r>
-        <w:rPr>
-          <w:lang w:val="en-US"/>
-        </w:rPr>
-        <w:t xml:space="preserve">, Angular utilizes its own </w:t>
-      </w:r>
-      <w:r>
-        <w:rPr>
-          <w:lang w:val="en-US"/>
-        </w:rPr>
-        <w:t xml:space="preserve">CLI that is installed with </w:t>
-      </w:r>
-      <w:proofErr w:type="spellStart"/>
-      <w:r>
-        <w:rPr>
-          <w:lang w:val="en-US"/>
-        </w:rPr>
-        <w:t>npm</w:t>
-      </w:r>
-      <w:proofErr w:type="spellEnd"/>
-      <w:r>
-        <w:rPr>
-          <w:lang w:val="en-US"/>
-        </w:rPr>
-        <w:t>.</w:t>
+        <w:t xml:space="preserve"> The workflow of creating an Angular app differs a bit from a normal npm workflow. Instead of doing all the work with npm, Angular utilizes its own </w:t>
+      </w:r>
+      <w:r>
+        <w:rPr>
+          <w:lang w:val="en-US"/>
+        </w:rPr>
+        <w:t>CLI that is installed with npm.</w:t>
       </w:r>
       <w:r>
         <w:rPr>
@@ -1598,14 +1376,12 @@
         </w:rPr>
         <w:t xml:space="preserve"> I had to install the newest </w:t>
       </w:r>
-      <w:proofErr w:type="spellStart"/>
-      <w:r>
-        <w:rPr>
-          <w:lang w:val="en-US"/>
-        </w:rPr>
-        <w:t>lts</w:t>
-      </w:r>
-      <w:proofErr w:type="spellEnd"/>
+      <w:r>
+        <w:rPr>
+          <w:lang w:val="en-US"/>
+        </w:rPr>
+        <w:t>LTS</w:t>
+      </w:r>
       <w:r>
         <w:rPr>
           <w:lang w:val="en-US"/>
@@ -1644,6 +1420,151 @@
         </w:rPr>
         <w:t xml:space="preserve"> “Create a project” part of the tutorial I ended the day there.</w:t>
       </w:r>
+    </w:p>
+    <w:p>
+      <w:pPr>
+        <w:pStyle w:val="Leipteksti"/>
+        <w:rPr>
+          <w:lang w:val="en-US"/>
+        </w:rPr>
+      </w:pPr>
+    </w:p>
+    <w:p>
+      <w:pPr>
+        <w:pStyle w:val="Leipteksti"/>
+        <w:rPr>
+          <w:lang w:val="en-US"/>
+        </w:rPr>
+      </w:pPr>
+      <w:r>
+        <w:rPr>
+          <w:lang w:val="en-US"/>
+        </w:rPr>
+        <w:t>04.01.2022</w:t>
+      </w:r>
+    </w:p>
+    <w:p>
+      <w:pPr>
+        <w:pStyle w:val="Leipteksti"/>
+        <w:rPr>
+          <w:lang w:val="en-US"/>
+        </w:rPr>
+      </w:pPr>
+      <w:r>
+        <w:rPr>
+          <w:lang w:val="en-US"/>
+        </w:rPr>
+        <w:t xml:space="preserve">I continued working on the Angular module. </w:t>
+      </w:r>
+      <w:r>
+        <w:rPr>
+          <w:lang w:val="en-US"/>
+        </w:rPr>
+        <w:t xml:space="preserve">I refreshed my memory on how to </w:t>
+      </w:r>
+      <w:r>
+        <w:rPr>
+          <w:lang w:val="en-US"/>
+        </w:rPr>
+        <w:t>set up the project and use the CLI. After that was done, I continued with the module.</w:t>
+      </w:r>
+      <w:r>
+        <w:rPr>
+          <w:lang w:val="en-US"/>
+        </w:rPr>
+        <w:t xml:space="preserve"> After the component was generated, I noticed that Angular has a lot of boilerplate code and lots of files. I have yet to decide whether I like it or not.</w:t>
+      </w:r>
+    </w:p>
+    <w:p>
+      <w:pPr>
+        <w:pStyle w:val="Leipteksti"/>
+        <w:rPr>
+          <w:lang w:val="en-US"/>
+        </w:rPr>
+      </w:pPr>
+      <w:r>
+        <w:rPr>
+          <w:lang w:val="en-US"/>
+        </w:rPr>
+        <w:lastRenderedPageBreak/>
+        <w:t xml:space="preserve">Angular uses classes as components. So does React, but React also supports function components, which I have only used. I took some time to read about JavaScript classes to </w:t>
+      </w:r>
+      <w:r>
+        <w:rPr>
+          <w:lang w:val="en-US"/>
+        </w:rPr>
+        <w:t>see if there’s anything I should learn about them.</w:t>
+      </w:r>
+      <w:r>
+        <w:rPr>
+          <w:lang w:val="en-US"/>
+        </w:rPr>
+        <w:t xml:space="preserve"> After reading about JS classes, I </w:t>
+      </w:r>
+      <w:r>
+        <w:rPr>
+          <w:lang w:val="en-US"/>
+        </w:rPr>
+        <w:t>continued the tutorial. I learned about piping, which I found to be a very helpful and intuitive way to format strings</w:t>
+      </w:r>
+      <w:r>
+        <w:rPr>
+          <w:lang w:val="en-US"/>
+        </w:rPr>
+        <w:t>, for example.</w:t>
+      </w:r>
+      <w:r>
+        <w:rPr>
+          <w:lang w:val="en-US"/>
+        </w:rPr>
+        <w:t xml:space="preserve"> I also learned about the </w:t>
+      </w:r>
+      <w:r>
+        <w:rPr>
+          <w:lang w:val="en-US"/>
+        </w:rPr>
+        <w:t>[(ngModel)]</w:t>
+      </w:r>
+      <w:r>
+        <w:rPr>
+          <w:lang w:val="en-US"/>
+        </w:rPr>
+        <w:t>: Angular’s two-way data-binding syntax. I have done similar thing in React using useState hooks, so it wasn’t completely unfamiliar to me.</w:t>
+      </w:r>
+      <w:r>
+        <w:rPr>
+          <w:lang w:val="en-US"/>
+        </w:rPr>
+        <w:t xml:space="preserve"> I actually prefer Angular’s way of doing it since the syntax is way simpler and more effortless to write.</w:t>
+      </w:r>
+      <w:r>
+        <w:rPr>
+          <w:lang w:val="en-US"/>
+        </w:rPr>
+        <w:t xml:space="preserve"> However, I found the importing to be a bit weird.</w:t>
+      </w:r>
+    </w:p>
+    <w:p>
+      <w:pPr>
+        <w:pStyle w:val="Leipteksti"/>
+        <w:rPr>
+          <w:lang w:val="en-US"/>
+        </w:rPr>
+      </w:pPr>
+      <w:r>
+        <w:rPr>
+          <w:lang w:val="en-US"/>
+        </w:rPr>
+        <w:t>I continued to the second part of the tutorial: displaying a list.</w:t>
+      </w:r>
+    </w:p>
+    <w:p>
+      <w:pPr>
+        <w:pStyle w:val="Leipteksti"/>
+        <w:rPr>
+          <w:lang w:val="en-US"/>
+        </w:rPr>
+      </w:pPr>
     </w:p>
     <w:p>
       <w:pPr>
@@ -4101,12 +4022,12 @@
 </file>
 
 <file path=customXml/item1.xml><?xml version="1.0" encoding="utf-8"?>
-<p:properties xmlns:p="http://schemas.microsoft.com/office/2006/metadata/properties" xmlns:xsi="http://www.w3.org/2001/XMLSchema-instance" xmlns:pc="http://schemas.microsoft.com/office/infopath/2007/PartnerControls">
-  <documentManagement>
-    <PublishingExpirationDate xmlns="http://schemas.microsoft.com/sharepoint/v3" xsi:nil="true"/>
-    <PublishingStartDate xmlns="http://schemas.microsoft.com/sharepoint/v3" xsi:nil="true"/>
-  </documentManagement>
-</p:properties>
+<?mso-contentType ?>
+<FormTemplates xmlns="http://schemas.microsoft.com/sharepoint/v3/contenttype/forms">
+  <Display>DocumentLibraryForm</Display>
+  <Edit>DocumentLibraryForm</Edit>
+  <New>DocumentLibraryForm</New>
+</FormTemplates>
 </file>
 
 <file path=customXml/item2.xml><?xml version="1.0" encoding="utf-8"?>
@@ -4176,20 +4097,18 @@
 </file>
 
 <file path=customXml/item3.xml><?xml version="1.0" encoding="utf-8"?>
-<?mso-contentType ?>
-<FormTemplates xmlns="http://schemas.microsoft.com/sharepoint/v3/contenttype/forms">
-  <Display>DocumentLibraryForm</Display>
-  <Edit>DocumentLibraryForm</Edit>
-  <New>DocumentLibraryForm</New>
-</FormTemplates>
+<p:properties xmlns:p="http://schemas.microsoft.com/office/2006/metadata/properties" xmlns:xsi="http://www.w3.org/2001/XMLSchema-instance" xmlns:pc="http://schemas.microsoft.com/office/infopath/2007/PartnerControls">
+  <documentManagement>
+    <PublishingExpirationDate xmlns="http://schemas.microsoft.com/sharepoint/v3" xsi:nil="true"/>
+    <PublishingStartDate xmlns="http://schemas.microsoft.com/sharepoint/v3" xsi:nil="true"/>
+  </documentManagement>
+</p:properties>
 </file>
 
 <file path=customXml/itemProps1.xml><?xml version="1.0" encoding="utf-8"?>
-<ds:datastoreItem xmlns:ds="http://schemas.openxmlformats.org/officeDocument/2006/customXml" ds:itemID="{FA8F0064-303C-446D-896E-46EEB9A79DC3}">
+<ds:datastoreItem xmlns:ds="http://schemas.openxmlformats.org/officeDocument/2006/customXml" ds:itemID="{13FBD2FA-5696-460D-A278-9A302A0F72AE}">
   <ds:schemaRefs>
-    <ds:schemaRef ds:uri="http://schemas.microsoft.com/office/2006/metadata/properties"/>
-    <ds:schemaRef ds:uri="http://schemas.microsoft.com/office/infopath/2007/PartnerControls"/>
-    <ds:schemaRef ds:uri="http://schemas.microsoft.com/sharepoint/v3"/>
+    <ds:schemaRef ds:uri="http://schemas.microsoft.com/sharepoint/v3/contenttype/forms"/>
   </ds:schemaRefs>
 </ds:datastoreItem>
 </file>
@@ -4212,9 +4131,11 @@
 </file>
 
 <file path=customXml/itemProps3.xml><?xml version="1.0" encoding="utf-8"?>
-<ds:datastoreItem xmlns:ds="http://schemas.openxmlformats.org/officeDocument/2006/customXml" ds:itemID="{13FBD2FA-5696-460D-A278-9A302A0F72AE}">
+<ds:datastoreItem xmlns:ds="http://schemas.openxmlformats.org/officeDocument/2006/customXml" ds:itemID="{FA8F0064-303C-446D-896E-46EEB9A79DC3}">
   <ds:schemaRefs>
-    <ds:schemaRef ds:uri="http://schemas.microsoft.com/sharepoint/v3/contenttype/forms"/>
+    <ds:schemaRef ds:uri="http://schemas.microsoft.com/office/2006/metadata/properties"/>
+    <ds:schemaRef ds:uri="http://schemas.microsoft.com/office/infopath/2007/PartnerControls"/>
+    <ds:schemaRef ds:uri="http://schemas.microsoft.com/sharepoint/v3"/>
   </ds:schemaRefs>
 </ds:datastoreItem>
 </file>
</xml_diff>

<commit_message>
Finished part 3 of the Angular module
</commit_message>
<xml_diff>
--- a/diary/SDS_learning_diary_template.docx
+++ b/diary/SDS_learning_diary_template.docx
@@ -1505,7 +1505,7 @@
         <w:rPr>
           <w:lang w:val="en-US"/>
         </w:rPr>
-        <w:t>continued the tutorial. I learned about piping, which I found to be a very helpful and intuitive way to format strings</w:t>
+        <w:t>continued the tutorial. I learned about piping, which I found to be a very helpful way to format strings</w:t>
       </w:r>
       <w:r>
         <w:rPr>
@@ -1556,6 +1556,86 @@
           <w:lang w:val="en-US"/>
         </w:rPr>
         <w:t>I continued to the second part of the tutorial: displaying a list.</w:t>
+      </w:r>
+      <w:r>
+        <w:rPr>
+          <w:lang w:val="en-US"/>
+        </w:rPr>
+        <w:t xml:space="preserve"> In this part, I learned about the *ngFor directive. Again, I’ve done something similar in React using the classic vanilla map(), function. The Angular way of creating lists is more effortless to write but React’s way of mapping the values is way more intuitive for me at least.</w:t>
+      </w:r>
+      <w:r>
+        <w:rPr>
+          <w:lang w:val="en-US"/>
+        </w:rPr>
+        <w:t xml:space="preserve"> I also learned about the *ngIf directive, which I found useful. Also, I learned about Angular</w:t>
+      </w:r>
+      <w:r>
+        <w:rPr>
+          <w:lang w:val="en-US"/>
+        </w:rPr>
+        <w:t>’</w:t>
+      </w:r>
+      <w:r>
+        <w:rPr>
+          <w:lang w:val="en-US"/>
+        </w:rPr>
+        <w:t xml:space="preserve">s class </w:t>
+      </w:r>
+      <w:r>
+        <w:rPr>
+          <w:lang w:val="en-US"/>
+        </w:rPr>
+        <w:t>binding,</w:t>
+      </w:r>
+      <w:r>
+        <w:rPr>
+          <w:lang w:val="en-US"/>
+        </w:rPr>
+        <w:t xml:space="preserve"> which was a bit awkward to write at start, but which I’ll eventually get used to.</w:t>
+      </w:r>
+    </w:p>
+    <w:p>
+      <w:pPr>
+        <w:pStyle w:val="Leipteksti"/>
+        <w:rPr>
+          <w:lang w:val="en-US"/>
+        </w:rPr>
+      </w:pPr>
+      <w:r>
+        <w:rPr>
+          <w:lang w:val="en-US"/>
+        </w:rPr>
+        <w:t>I continued to the fourth section of the module: feature component.</w:t>
+      </w:r>
+      <w:r>
+        <w:rPr>
+          <w:lang w:val="en-US"/>
+        </w:rPr>
+        <w:t xml:space="preserve"> </w:t>
+      </w:r>
+      <w:r>
+        <w:rPr>
+          <w:lang w:val="en-US"/>
+        </w:rPr>
+        <w:t>In this section I learned about the @Input decorator</w:t>
+      </w:r>
+      <w:r>
+        <w:rPr>
+          <w:lang w:val="en-US"/>
+        </w:rPr>
+        <w:t xml:space="preserve"> and property binding. I much prefer React</w:t>
+      </w:r>
+      <w:r>
+        <w:rPr>
+          <w:lang w:val="en-US"/>
+        </w:rPr>
+        <w:t>’</w:t>
+      </w:r>
+      <w:r>
+        <w:rPr>
+          <w:lang w:val="en-US"/>
+        </w:rPr>
+        <w:t>s way of using props to send data to components.</w:t>
       </w:r>
     </w:p>
     <w:p>

</xml_diff>